<commit_message>
Fixed defect #20. Grammar in the file: SSU_CompareCompanies.docx
</commit_message>
<xml_diff>
--- a/documentation/__to_submit/development/SSU/SSU_CompareCompanies.docx
+++ b/documentation/__to_submit/development/SSU/SSU_CompareCompanies.docx
@@ -1,6 +1,6 @@
 
 <file path=word/document.xml><?xml version="1.0" encoding="utf-8"?>
-<w:document xmlns:wpc="http://schemas.microsoft.com/office/word/2010/wordprocessingCanvas" xmlns:cx="http://schemas.microsoft.com/office/drawing/2014/chartex" xmlns:cx1="http://schemas.microsoft.com/office/drawing/2015/9/8/chartex" xmlns:cx2="http://schemas.microsoft.com/office/drawing/2015/10/21/chartex" xmlns:cx3="http://schemas.microsoft.com/office/drawing/2016/5/9/chartex" xmlns:cx4="http://schemas.microsoft.com/office/drawing/2016/5/10/chartex" xmlns:cx5="http://schemas.microsoft.com/office/drawing/2016/5/11/chartex" xmlns:cx6="http://schemas.microsoft.com/office/drawing/2016/5/12/chartex" xmlns:cx7="http://schemas.microsoft.com/office/drawing/2016/5/13/chartex" xmlns:cx8="http://schemas.microsoft.com/office/drawing/2016/5/14/chartex" xmlns:mc="http://schemas.openxmlformats.org/markup-compatibility/2006" xmlns:aink="http://schemas.microsoft.com/office/drawing/2016/ink" xmlns:am3d="http://schemas.microsoft.com/office/drawing/2017/model3d" xmlns:o="urn:schemas-microsoft-com:office:office" xmlns:oel="http://schemas.microsoft.com/office/2019/extlst" xmlns:r="http://schemas.openxmlformats.org/officeDocument/2006/relationships" xmlns:m="http://schemas.openxmlformats.org/officeDocument/2006/math" xmlns:v="urn:schemas-microsoft-com:vml" xmlns:wp14="http://schemas.microsoft.com/office/word/2010/wordprocessingDrawing" xmlns:wp="http://schemas.openxmlformats.org/drawingml/2006/wordprocessingDrawing" xmlns:w10="urn:schemas-microsoft-com:office:word" xmlns:w="http://schemas.openxmlformats.org/wordprocessingml/2006/main" xmlns:w14="http://schemas.microsoft.com/office/word/2010/wordml" xmlns:w15="http://schemas.microsoft.com/office/word/2012/wordml" xmlns:w16cex="http://schemas.microsoft.com/office/word/2018/wordml/cex" xmlns:w16cid="http://schemas.microsoft.com/office/word/2016/wordml/cid" xmlns:w16="http://schemas.microsoft.com/office/word/2018/wordml" xmlns:w16sdtdh="http://schemas.microsoft.com/office/word/2020/wordml/sdtdatahash" xmlns:w16se="http://schemas.microsoft.com/office/word/2015/wordml/symex" xmlns:wpg="http://schemas.microsoft.com/office/word/2010/wordprocessingGroup" xmlns:wpi="http://schemas.microsoft.com/office/word/2010/wordprocessingInk" xmlns:wne="http://schemas.microsoft.com/office/word/2006/wordml" xmlns:wps="http://schemas.microsoft.com/office/word/2010/wordprocessingShape" mc:Ignorable="w14 w15 w16se w16cid w16 w16cex w16sdtdh wp14">
+<w:document xmlns:wpc="http://schemas.microsoft.com/office/word/2010/wordprocessingCanvas" xmlns:cx="http://schemas.microsoft.com/office/drawing/2014/chartex" xmlns:cx1="http://schemas.microsoft.com/office/drawing/2015/9/8/chartex" xmlns:cx2="http://schemas.microsoft.com/office/drawing/2015/10/21/chartex" xmlns:cx3="http://schemas.microsoft.com/office/drawing/2016/5/9/chartex" xmlns:cx4="http://schemas.microsoft.com/office/drawing/2016/5/10/chartex" xmlns:cx5="http://schemas.microsoft.com/office/drawing/2016/5/11/chartex" xmlns:cx6="http://schemas.microsoft.com/office/drawing/2016/5/12/chartex" xmlns:cx7="http://schemas.microsoft.com/office/drawing/2016/5/13/chartex" xmlns:cx8="http://schemas.microsoft.com/office/drawing/2016/5/14/chartex" xmlns:mc="http://schemas.openxmlformats.org/markup-compatibility/2006" xmlns:aink="http://schemas.microsoft.com/office/drawing/2016/ink" xmlns:am3d="http://schemas.microsoft.com/office/drawing/2017/model3d" xmlns:o="urn:schemas-microsoft-com:office:office" xmlns:oel="http://schemas.microsoft.com/office/2019/extlst" xmlns:r="http://schemas.openxmlformats.org/officeDocument/2006/relationships" xmlns:m="http://schemas.openxmlformats.org/officeDocument/2006/math" xmlns:v="urn:schemas-microsoft-com:vml" xmlns:wp14="http://schemas.microsoft.com/office/word/2010/wordprocessingDrawing" xmlns:wp="http://schemas.openxmlformats.org/drawingml/2006/wordprocessingDrawing" xmlns:w10="urn:schemas-microsoft-com:office:word" xmlns:w="http://schemas.openxmlformats.org/wordprocessingml/2006/main" xmlns:w14="http://schemas.microsoft.com/office/word/2010/wordml" xmlns:w15="http://schemas.microsoft.com/office/word/2012/wordml" xmlns:w16cex="http://schemas.microsoft.com/office/word/2018/wordml/cex" xmlns:w16cid="http://schemas.microsoft.com/office/word/2016/wordml/cid" xmlns:w16="http://schemas.microsoft.com/office/word/2018/wordml" xmlns:w16du="http://schemas.microsoft.com/office/word/2023/wordml/word16du" xmlns:w16sdtdh="http://schemas.microsoft.com/office/word/2020/wordml/sdtdatahash" xmlns:w16se="http://schemas.microsoft.com/office/word/2015/wordml/symex" xmlns:wpg="http://schemas.microsoft.com/office/word/2010/wordprocessingGroup" xmlns:wpi="http://schemas.microsoft.com/office/word/2010/wordprocessingInk" xmlns:wne="http://schemas.microsoft.com/office/word/2006/wordml" xmlns:wps="http://schemas.microsoft.com/office/word/2010/wordprocessingShape" mc:Ignorable="w14 w15 w16se w16cid w16 w16cex w16sdtdh wp14">
   <w:body>
     <w:p>
       <w:pPr>
@@ -3397,18 +3397,9 @@
           <w:color w:val="BF8F00" w:themeColor="accent4" w:themeShade="BF"/>
           <w:u w:val="single"/>
         </w:rPr>
-        <w:t xml:space="preserve">User successfully compares two </w:t>
-      </w:r>
-      <w:proofErr w:type="gramStart"/>
-      <w:r>
-        <w:rPr>
-          <w:color w:val="BF8F00" w:themeColor="accent4" w:themeShade="BF"/>
-          <w:u w:val="single"/>
-        </w:rPr>
-        <w:t>companies</w:t>
+        <w:t>User successfully compares two companies</w:t>
       </w:r>
       <w:bookmarkEnd w:id="9"/>
-      <w:proofErr w:type="gramEnd"/>
     </w:p>
     <w:p>
       <w:pPr>
@@ -3432,7 +3423,14 @@
           <w:sz w:val="28"/>
           <w:szCs w:val="28"/>
         </w:rPr>
-        <w:t>User</w:t>
+        <w:t>The u</w:t>
+      </w:r>
+      <w:r>
+        <w:rPr>
+          <w:sz w:val="28"/>
+          <w:szCs w:val="28"/>
+        </w:rPr>
+        <w:t>ser</w:t>
       </w:r>
       <w:r>
         <w:rPr>
@@ -3446,23 +3444,7 @@
           <w:sz w:val="28"/>
           <w:szCs w:val="28"/>
         </w:rPr>
-        <w:t xml:space="preserve">Compare </w:t>
-      </w:r>
-      <w:proofErr w:type="gramStart"/>
-      <w:r>
-        <w:rPr>
-          <w:sz w:val="28"/>
-          <w:szCs w:val="28"/>
-        </w:rPr>
-        <w:t>companies</w:t>
-      </w:r>
-      <w:proofErr w:type="gramEnd"/>
-      <w:r>
-        <w:rPr>
-          <w:sz w:val="28"/>
-          <w:szCs w:val="28"/>
-        </w:rPr>
-        <w:t xml:space="preserve"> </w:t>
+        <w:t xml:space="preserve">Compare companies </w:t>
       </w:r>
       <w:r>
         <w:rPr>
@@ -3522,7 +3504,21 @@
           <w:sz w:val="28"/>
           <w:szCs w:val="28"/>
         </w:rPr>
-        <w:t>two inputs, where the user types in the names of the companies he want to compare</w:t>
+        <w:t xml:space="preserve">two inputs, where the user types in the names of the companies </w:t>
+      </w:r>
+      <w:r>
+        <w:rPr>
+          <w:sz w:val="28"/>
+          <w:szCs w:val="28"/>
+        </w:rPr>
+        <w:t>they</w:t>
+      </w:r>
+      <w:r>
+        <w:rPr>
+          <w:sz w:val="28"/>
+          <w:szCs w:val="28"/>
+        </w:rPr>
+        <w:t xml:space="preserve"> want to compare</w:t>
       </w:r>
       <w:r>
         <w:rPr>
@@ -3536,7 +3532,49 @@
           <w:sz w:val="28"/>
           <w:szCs w:val="28"/>
         </w:rPr>
-        <w:t xml:space="preserve"> It also contains a list of checkboxes of parameters that he can choose from, these parameters will be used to determine what actually is important for the user when he is looking at stocks of the companies.</w:t>
+        <w:t xml:space="preserve"> It also contains a list of checkboxes of parameters that </w:t>
+      </w:r>
+      <w:r>
+        <w:rPr>
+          <w:sz w:val="28"/>
+          <w:szCs w:val="28"/>
+        </w:rPr>
+        <w:t>they</w:t>
+      </w:r>
+      <w:r>
+        <w:rPr>
+          <w:sz w:val="28"/>
+          <w:szCs w:val="28"/>
+        </w:rPr>
+        <w:t xml:space="preserve"> can choose from, these parameters will be used to determine what actually is important for the user when </w:t>
+      </w:r>
+      <w:r>
+        <w:rPr>
+          <w:sz w:val="28"/>
+          <w:szCs w:val="28"/>
+        </w:rPr>
+        <w:t>they</w:t>
+      </w:r>
+      <w:r>
+        <w:rPr>
+          <w:sz w:val="28"/>
+          <w:szCs w:val="28"/>
+        </w:rPr>
+        <w:t xml:space="preserve"> </w:t>
+      </w:r>
+      <w:r>
+        <w:rPr>
+          <w:sz w:val="28"/>
+          <w:szCs w:val="28"/>
+        </w:rPr>
+        <w:t>are</w:t>
+      </w:r>
+      <w:r>
+        <w:rPr>
+          <w:sz w:val="28"/>
+          <w:szCs w:val="28"/>
+        </w:rPr>
+        <w:t xml:space="preserve"> looking at stocks of the companies.</w:t>
       </w:r>
       <w:r>
         <w:rPr>
@@ -3545,21 +3583,33 @@
         </w:rPr>
         <w:t xml:space="preserve"> After filling in </w:t>
       </w:r>
-      <w:proofErr w:type="gramStart"/>
-      <w:r>
-        <w:rPr>
-          <w:sz w:val="28"/>
-          <w:szCs w:val="28"/>
-        </w:rPr>
-        <w:t>these information</w:t>
-      </w:r>
-      <w:proofErr w:type="gramEnd"/>
-      <w:r>
-        <w:rPr>
-          <w:sz w:val="28"/>
-          <w:szCs w:val="28"/>
-        </w:rPr>
-        <w:t xml:space="preserve"> he pressed the Compare button.</w:t>
+      <w:r>
+        <w:rPr>
+          <w:sz w:val="28"/>
+          <w:szCs w:val="28"/>
+        </w:rPr>
+        <w:t>this information</w:t>
+      </w:r>
+      <w:r>
+        <w:rPr>
+          <w:sz w:val="28"/>
+          <w:szCs w:val="28"/>
+        </w:rPr>
+        <w:t xml:space="preserve"> </w:t>
+      </w:r>
+      <w:r>
+        <w:rPr>
+          <w:sz w:val="28"/>
+          <w:szCs w:val="28"/>
+        </w:rPr>
+        <w:t>they press</w:t>
+      </w:r>
+      <w:r>
+        <w:rPr>
+          <w:sz w:val="28"/>
+          <w:szCs w:val="28"/>
+        </w:rPr>
+        <w:t xml:space="preserve"> the Compare button.</w:t>
       </w:r>
     </w:p>
     <w:p>
@@ -3755,7 +3805,14 @@
           <w:sz w:val="28"/>
           <w:szCs w:val="28"/>
         </w:rPr>
-        <w:t xml:space="preserve">enter company name is not valid </w:t>
+        <w:t>entered</w:t>
+      </w:r>
+      <w:r>
+        <w:rPr>
+          <w:sz w:val="28"/>
+          <w:szCs w:val="28"/>
+        </w:rPr>
+        <w:t xml:space="preserve"> company name is not valid </w:t>
       </w:r>
       <w:r>
         <w:rPr>
@@ -3815,19 +3872,9 @@
           <w:iCs/>
           <w:color w:val="BF8F00" w:themeColor="accent4" w:themeShade="BF"/>
         </w:rPr>
-        <w:t xml:space="preserve">Failed to deliver the </w:t>
-      </w:r>
-      <w:proofErr w:type="gramStart"/>
-      <w:r>
-        <w:rPr>
-          <w:i/>
-          <w:iCs/>
-          <w:color w:val="BF8F00" w:themeColor="accent4" w:themeShade="BF"/>
-        </w:rPr>
-        <w:t>message</w:t>
+        <w:t>Failed to deliver the message</w:t>
       </w:r>
       <w:bookmarkEnd w:id="11"/>
-      <w:proofErr w:type="gramEnd"/>
     </w:p>
     <w:p>
       <w:pPr>
@@ -4102,7 +4149,7 @@
 </file>
 
 <file path=word/numbering.xml><?xml version="1.0" encoding="utf-8"?>
-<w:numbering xmlns:wpc="http://schemas.microsoft.com/office/word/2010/wordprocessingCanvas" xmlns:cx="http://schemas.microsoft.com/office/drawing/2014/chartex" xmlns:cx1="http://schemas.microsoft.com/office/drawing/2015/9/8/chartex" xmlns:cx2="http://schemas.microsoft.com/office/drawing/2015/10/21/chartex" xmlns:cx3="http://schemas.microsoft.com/office/drawing/2016/5/9/chartex" xmlns:cx4="http://schemas.microsoft.com/office/drawing/2016/5/10/chartex" xmlns:cx5="http://schemas.microsoft.com/office/drawing/2016/5/11/chartex" xmlns:cx6="http://schemas.microsoft.com/office/drawing/2016/5/12/chartex" xmlns:cx7="http://schemas.microsoft.com/office/drawing/2016/5/13/chartex" xmlns:cx8="http://schemas.microsoft.com/office/drawing/2016/5/14/chartex" xmlns:mc="http://schemas.openxmlformats.org/markup-compatibility/2006" xmlns:aink="http://schemas.microsoft.com/office/drawing/2016/ink" xmlns:am3d="http://schemas.microsoft.com/office/drawing/2017/model3d" xmlns:o="urn:schemas-microsoft-com:office:office" xmlns:oel="http://schemas.microsoft.com/office/2019/extlst" xmlns:r="http://schemas.openxmlformats.org/officeDocument/2006/relationships" xmlns:m="http://schemas.openxmlformats.org/officeDocument/2006/math" xmlns:v="urn:schemas-microsoft-com:vml" xmlns:wp14="http://schemas.microsoft.com/office/word/2010/wordprocessingDrawing" xmlns:wp="http://schemas.openxmlformats.org/drawingml/2006/wordprocessingDrawing" xmlns:w10="urn:schemas-microsoft-com:office:word" xmlns:w="http://schemas.openxmlformats.org/wordprocessingml/2006/main" xmlns:w14="http://schemas.microsoft.com/office/word/2010/wordml" xmlns:w15="http://schemas.microsoft.com/office/word/2012/wordml" xmlns:w16cex="http://schemas.microsoft.com/office/word/2018/wordml/cex" xmlns:w16cid="http://schemas.microsoft.com/office/word/2016/wordml/cid" xmlns:w16="http://schemas.microsoft.com/office/word/2018/wordml" xmlns:w16sdtdh="http://schemas.microsoft.com/office/word/2020/wordml/sdtdatahash" xmlns:w16se="http://schemas.microsoft.com/office/word/2015/wordml/symex" xmlns:wpg="http://schemas.microsoft.com/office/word/2010/wordprocessingGroup" xmlns:wpi="http://schemas.microsoft.com/office/word/2010/wordprocessingInk" xmlns:wne="http://schemas.microsoft.com/office/word/2006/wordml" xmlns:wps="http://schemas.microsoft.com/office/word/2010/wordprocessingShape" mc:Ignorable="w14 w15 w16se w16cid w16 w16cex w16sdtdh wp14">
+<w:numbering xmlns:wpc="http://schemas.microsoft.com/office/word/2010/wordprocessingCanvas" xmlns:cx="http://schemas.microsoft.com/office/drawing/2014/chartex" xmlns:cx1="http://schemas.microsoft.com/office/drawing/2015/9/8/chartex" xmlns:cx2="http://schemas.microsoft.com/office/drawing/2015/10/21/chartex" xmlns:cx3="http://schemas.microsoft.com/office/drawing/2016/5/9/chartex" xmlns:cx4="http://schemas.microsoft.com/office/drawing/2016/5/10/chartex" xmlns:cx5="http://schemas.microsoft.com/office/drawing/2016/5/11/chartex" xmlns:cx6="http://schemas.microsoft.com/office/drawing/2016/5/12/chartex" xmlns:cx7="http://schemas.microsoft.com/office/drawing/2016/5/13/chartex" xmlns:cx8="http://schemas.microsoft.com/office/drawing/2016/5/14/chartex" xmlns:mc="http://schemas.openxmlformats.org/markup-compatibility/2006" xmlns:aink="http://schemas.microsoft.com/office/drawing/2016/ink" xmlns:am3d="http://schemas.microsoft.com/office/drawing/2017/model3d" xmlns:o="urn:schemas-microsoft-com:office:office" xmlns:oel="http://schemas.microsoft.com/office/2019/extlst" xmlns:r="http://schemas.openxmlformats.org/officeDocument/2006/relationships" xmlns:m="http://schemas.openxmlformats.org/officeDocument/2006/math" xmlns:v="urn:schemas-microsoft-com:vml" xmlns:wp14="http://schemas.microsoft.com/office/word/2010/wordprocessingDrawing" xmlns:wp="http://schemas.openxmlformats.org/drawingml/2006/wordprocessingDrawing" xmlns:w10="urn:schemas-microsoft-com:office:word" xmlns:w="http://schemas.openxmlformats.org/wordprocessingml/2006/main" xmlns:w14="http://schemas.microsoft.com/office/word/2010/wordml" xmlns:w15="http://schemas.microsoft.com/office/word/2012/wordml" xmlns:w16cex="http://schemas.microsoft.com/office/word/2018/wordml/cex" xmlns:w16cid="http://schemas.microsoft.com/office/word/2016/wordml/cid" xmlns:w16="http://schemas.microsoft.com/office/word/2018/wordml" xmlns:w16du="http://schemas.microsoft.com/office/word/2023/wordml/word16du" xmlns:w16sdtdh="http://schemas.microsoft.com/office/word/2020/wordml/sdtdatahash" xmlns:w16se="http://schemas.microsoft.com/office/word/2015/wordml/symex" xmlns:wpg="http://schemas.microsoft.com/office/word/2010/wordprocessingGroup" xmlns:wpi="http://schemas.microsoft.com/office/word/2010/wordprocessingInk" xmlns:wne="http://schemas.microsoft.com/office/word/2006/wordml" xmlns:wps="http://schemas.microsoft.com/office/word/2010/wordprocessingShape" mc:Ignorable="w14 w15 w16se w16cid w16 w16cex w16sdtdh wp14">
   <w:abstractNum w:abstractNumId="0" w15:restartNumberingAfterBreak="0">
     <w:nsid w:val="007D6F8E"/>
     <w:multiLevelType w:val="hybridMultilevel"/>

</xml_diff>